<commit_message>
an updated version of the project
</commit_message>
<xml_diff>
--- a/Direct_aid_demande.docx
+++ b/Direct_aid_demande.docx
@@ -7,12 +7,12 @@
         <w:spacing w:after="0"/>
         <w:ind w:firstLine="4111"/>
         <w:rPr>
-          <w:lang w:val="fr-FR"/>
-        </w:rPr>
-      </w:pPr>
-      <w:r>
-        <w:rPr>
-          <w:lang w:val="fr-FR"/>
+          <w:lang w:val="de-DE"/>
+        </w:rPr>
+      </w:pPr>
+      <w:r>
+        <w:rPr>
+          <w:lang w:val="de-DE"/>
         </w:rPr>
         <w:t>Manel Tahir</w:t>
       </w:r>
@@ -460,7 +460,6 @@
     <w:lsdException w:name="HTML Sample" w:semiHidden="1" w:unhideWhenUsed="1"/>
     <w:lsdException w:name="HTML Typewriter" w:semiHidden="1" w:unhideWhenUsed="1"/>
     <w:lsdException w:name="HTML Variable" w:semiHidden="1" w:unhideWhenUsed="1"/>
-    <w:lsdException w:name="Normal Table" w:semiHidden="1" w:unhideWhenUsed="1"/>
     <w:lsdException w:name="annotation subject" w:semiHidden="1" w:unhideWhenUsed="1"/>
     <w:lsdException w:name="No List" w:semiHidden="1" w:unhideWhenUsed="1"/>
     <w:lsdException w:name="Outline List 1" w:semiHidden="1" w:unhideWhenUsed="1"/>
@@ -507,10 +506,8 @@
     <w:lsdException w:name="Table Subtle 2" w:semiHidden="1" w:unhideWhenUsed="1"/>
     <w:lsdException w:name="Table Web 1" w:semiHidden="1" w:unhideWhenUsed="1"/>
     <w:lsdException w:name="Table Web 2" w:semiHidden="1" w:unhideWhenUsed="1"/>
-    <w:lsdException w:name="Table Web 3" w:semiHidden="1" w:unhideWhenUsed="1"/>
     <w:lsdException w:name="Balloon Text" w:semiHidden="1" w:unhideWhenUsed="1"/>
     <w:lsdException w:name="Table Grid" w:uiPriority="39"/>
-    <w:lsdException w:name="Table Theme" w:semiHidden="1" w:unhideWhenUsed="1"/>
     <w:lsdException w:name="Placeholder Text" w:semiHidden="1"/>
     <w:lsdException w:name="No Spacing" w:uiPriority="1" w:qFormat="1"/>
     <w:lsdException w:name="Light Shading" w:uiPriority="60"/>

</xml_diff>